<commit_message>
Remplacement des montagnes par des hexagones retirés
</commit_message>
<xml_diff>
--- a/pictures/Maquette-plateau.docx
+++ b/pictures/Maquette-plateau.docx
@@ -13,9 +13,9 @@
         <mc:AlternateContent>
           <mc:Choice Requires="wpc">
             <w:drawing>
-              <wp:inline distT="0" distB="0" distL="0" distR="0" wp14:anchorId="5F9D2CDB" wp14:editId="4B80941E">
-                <wp:extent cx="7435262" cy="6866321"/>
-                <wp:effectExtent l="0" t="0" r="0" b="0"/>
+              <wp:inline distT="0" distB="0" distL="0" distR="0" wp14:anchorId="5F9D2CDB" wp14:editId="2AFE0ABF">
+                <wp:extent cx="8432800" cy="7787502"/>
+                <wp:effectExtent l="0" t="0" r="6350" b="4445"/>
                 <wp:docPr id="417769568" name="Zone de dessin 1"/>
                 <wp:cNvGraphicFramePr>
                   <a:graphicFrameLocks xmlns:a="http://schemas.openxmlformats.org/drawingml/2006/main" noChangeAspect="1"/>
@@ -483,278 +483,135 @@
                           </a:ln>
                         </pic:spPr>
                       </pic:pic>
-                      <pic:pic xmlns:pic="http://schemas.openxmlformats.org/drawingml/2006/picture">
-                        <pic:nvPicPr>
-                          <pic:cNvPr id="1325583533" name="Image 1325583533" descr="Une image contenant capture d’écran, Caractère coloré, créativité&#10;&#10;Description générée automatiquement"/>
-                          <pic:cNvPicPr>
-                            <a:picLocks noChangeAspect="1"/>
-                          </pic:cNvPicPr>
-                        </pic:nvPicPr>
-                        <pic:blipFill>
-                          <a:blip r:embed="rId9" cstate="print">
-                            <a:extLst>
-                              <a:ext uri="{BEBA8EAE-BF5A-486C-A8C5-ECC9F3942E4B}">
-                                <a14:imgProps xmlns:a14="http://schemas.microsoft.com/office/drawing/2010/main">
-                                  <a14:imgLayer r:embed="rId10">
-                                    <a14:imgEffect>
-                                      <a14:backgroundRemoval t="3245" b="96072" l="2933" r="94135">
-                                        <a14:foregroundMark x1="33822" y1="19983" x2="33822" y2="19983"/>
-                                        <a14:foregroundMark x1="51906" y1="12212" x2="51906" y2="12212"/>
-                                        <a14:foregroundMark x1="47801" y1="7173" x2="47801" y2="7173"/>
-                                        <a14:foregroundMark x1="47116" y1="15201" x2="47116" y2="15201"/>
-                                        <a14:foregroundMark x1="49169" y1="9223" x2="49169" y2="9223"/>
-                                        <a14:foregroundMark x1="64125" y1="15457" x2="64125" y2="15457"/>
-                                        <a14:foregroundMark x1="67937" y1="44919" x2="67937" y2="44919"/>
-                                        <a14:foregroundMark x1="66178" y1="58070" x2="66178" y2="58070"/>
-                                        <a14:foregroundMark x1="58358" y1="64304" x2="58358" y2="64304"/>
-                                        <a14:foregroundMark x1="65494" y1="53288" x2="65494" y2="53288"/>
-                                        <a14:foregroundMark x1="56989" y1="38685" x2="56989" y2="38685"/>
-                                        <a14:foregroundMark x1="60411" y1="30914" x2="60411" y2="30914"/>
-                                        <a14:foregroundMark x1="72727" y1="29206" x2="72727" y2="29206"/>
-                                        <a14:foregroundMark x1="74096" y1="57131" x2="74096" y2="57131"/>
-                                        <a14:foregroundMark x1="47116" y1="67549" x2="47116" y2="67549"/>
-                                        <a14:foregroundMark x1="18084" y1="68745" x2="18084" y2="68745"/>
-                                        <a14:foregroundMark x1="21799" y1="71734" x2="21799" y2="71734"/>
-                                        <a14:foregroundMark x1="18084" y1="74125" x2="18084" y2="74125"/>
-                                        <a14:foregroundMark x1="20821" y1="71136" x2="20821" y2="71136"/>
-                                        <a14:foregroundMark x1="11632" y1="69342" x2="11632" y2="69342"/>
-                                        <a14:foregroundMark x1="15347" y1="71734" x2="15347" y2="71734"/>
-                                        <a14:foregroundMark x1="20821" y1="73783" x2="20821" y2="73783"/>
-                                        <a14:foregroundMark x1="25904" y1="76772" x2="25904" y2="76772"/>
-                                        <a14:foregroundMark x1="29032" y1="79163" x2="29032" y2="79163"/>
-                                        <a14:foregroundMark x1="40567" y1="81810" x2="40567" y2="81810"/>
-                                        <a14:foregroundMark x1="55621" y1="66695" x2="55621" y2="66695"/>
-                                        <a14:foregroundMark x1="60411" y1="61315" x2="60411" y2="61315"/>
-                                        <a14:foregroundMark x1="47116" y1="15201" x2="47116" y2="15201"/>
-                                        <a14:foregroundMark x1="34506" y1="16652" x2="34506" y2="16652"/>
-                                        <a14:foregroundMark x1="17107" y1="34244" x2="17107" y2="34244"/>
-                                        <a14:foregroundMark x1="18475" y1="52690" x2="18475" y2="52690"/>
-                                        <a14:foregroundMark x1="26295" y1="71990" x2="26295" y2="71990"/>
-                                        <a14:foregroundMark x1="67253" y1="63365" x2="67253" y2="63365"/>
-                                        <a14:foregroundMark x1="72043" y1="57131" x2="72043" y2="57131"/>
-                                        <a14:foregroundMark x1="77810" y1="31512" x2="77810" y2="31512"/>
-                                        <a14:foregroundMark x1="78495" y1="30060" x2="78495" y2="30060"/>
-                                        <a14:foregroundMark x1="78201" y1="28608" x2="78201" y2="28608"/>
-                                        <a14:foregroundMark x1="75464" y1="27412" x2="75464" y2="27412"/>
-                                        <a14:foregroundMark x1="75758" y1="30060" x2="75758" y2="30060"/>
-                                        <a14:foregroundMark x1="79570" y1="32707" x2="79570" y2="32707"/>
-                                        <a14:foregroundMark x1="71652" y1="60717" x2="71652" y2="60717"/>
-                                        <a14:foregroundMark x1="75073" y1="60974" x2="75073" y2="60974"/>
-                                        <a14:foregroundMark x1="79179" y1="60974" x2="79179" y2="60974"/>
-                                        <a14:foregroundMark x1="74096" y1="62511" x2="74096" y2="62511"/>
-                                        <a14:foregroundMark x1="70283" y1="60974" x2="70283" y2="60974"/>
-                                        <a14:foregroundMark x1="75464" y1="64560" x2="75464" y2="64560"/>
-                                        <a14:foregroundMark x1="57380" y1="82750" x2="57380" y2="82750"/>
-                                        <a14:foregroundMark x1="50147" y1="81213" x2="50147" y2="81213"/>
-                                        <a14:foregroundMark x1="51222" y1="81213" x2="51222" y2="81213"/>
-                                        <a14:foregroundMark x1="57771" y1="38258" x2="57771" y2="38258"/>
-                                        <a14:foregroundMark x1="57967" y1="38087" x2="57967" y2="38087"/>
-                                        <a14:foregroundMark x1="54252" y1="40564" x2="54252" y2="40564"/>
-                                        <a14:foregroundMark x1="30499" y1="65073" x2="30499" y2="65073"/>
-                                        <a14:foregroundMark x1="46725" y1="16994" x2="46725" y2="16994"/>
-                                        <a14:foregroundMark x1="46530" y1="16994" x2="46530" y2="16994"/>
-                                        <a14:foregroundMark x1="45552" y1="15542" x2="45552" y2="15542"/>
-                                        <a14:foregroundMark x1="45064" y1="16823" x2="45064" y2="16823"/>
-                                        <a14:foregroundMark x1="45748" y1="18190" x2="45748" y2="18190"/>
-                                        <a14:foregroundMark x1="49560" y1="18190" x2="49560" y2="18190"/>
-                                        <a14:foregroundMark x1="3715" y1="27242" x2="3715" y2="27242"/>
-                                        <a14:foregroundMark x1="4888" y1="64902" x2="4888" y2="64902"/>
-                                        <a14:foregroundMark x1="35191" y1="42015" x2="35191" y2="42015"/>
-                                        <a14:foregroundMark x1="37341" y1="37660" x2="37341" y2="37660"/>
-                                        <a14:foregroundMark x1="44379" y1="36038" x2="44379" y2="36038"/>
-                                        <a14:foregroundMark x1="17889" y1="34415" x2="17889" y2="34415"/>
-                                        <a14:foregroundMark x1="14076" y1="32365" x2="14076" y2="32365"/>
-                                        <a14:foregroundMark x1="16716" y1="31512" x2="16716" y2="31512"/>
-                                        <a14:foregroundMark x1="17595" y1="32963" x2="17595" y2="32963"/>
-                                        <a14:foregroundMark x1="17889" y1="33390" x2="17889" y2="33390"/>
-                                        <a14:foregroundMark x1="17595" y1="33988" x2="17595" y2="33988"/>
-                                        <a14:foregroundMark x1="17400" y1="33988" x2="17400" y2="33988"/>
-                                        <a14:foregroundMark x1="17889" y1="33390" x2="17889" y2="33390"/>
-                                        <a14:foregroundMark x1="18084" y1="32963" x2="18084" y2="32963"/>
-                                        <a14:foregroundMark x1="18084" y1="32109" x2="18084" y2="32109"/>
-                                        <a14:foregroundMark x1="49071" y1="9052" x2="49071" y2="9052"/>
-                                        <a14:foregroundMark x1="10753" y1="33988" x2="11241" y2="55508"/>
-                                        <a14:foregroundMark x1="6061" y1="28437" x2="41447" y2="10333"/>
-                                        <a14:foregroundMark x1="41447" y1="10333" x2="59238" y2="12980"/>
-                                        <a14:foregroundMark x1="59238" y1="12980" x2="81232" y2="28010"/>
-                                        <a14:foregroundMark x1="81232" y1="28010" x2="87977" y2="41503"/>
-                                        <a14:foregroundMark x1="87977" y1="41503" x2="80938" y2="68403"/>
-                                        <a14:foregroundMark x1="80938" y1="68403" x2="69306" y2="77882"/>
-                                        <a14:foregroundMark x1="69306" y1="77882" x2="39198" y2="79932"/>
-                                        <a14:foregroundMark x1="39198" y1="79932" x2="23949" y2="70794"/>
-                                        <a14:foregroundMark x1="23949" y1="70794" x2="3128" y2="35781"/>
-                                        <a14:foregroundMark x1="3128" y1="35781" x2="6549" y2="28010"/>
-                                        <a14:foregroundMark x1="92278" y1="31085" x2="94135" y2="48079"/>
-                                        <a14:foregroundMark x1="51222" y1="92741" x2="51222" y2="92741"/>
-                                        <a14:foregroundMark x1="49560" y1="96072" x2="49560" y2="96072"/>
-                                        <a14:foregroundMark x1="49071" y1="3245" x2="49071" y2="3245"/>
-                                        <a14:backgroundMark x1="24633" y1="9650" x2="24633" y2="9650"/>
-                                        <a14:backgroundMark x1="24633" y1="9052" x2="24633" y2="9052"/>
-                                      </a14:backgroundRemoval>
-                                    </a14:imgEffect>
-                                  </a14:imgLayer>
-                                </a14:imgProps>
-                              </a:ext>
-                              <a:ext uri="{28A0092B-C50C-407E-A947-70E740481C1C}">
-                                <a14:useLocalDpi xmlns:a14="http://schemas.microsoft.com/office/drawing/2010/main" val="0"/>
-                              </a:ext>
-                            </a:extLst>
-                          </a:blip>
-                          <a:srcRect/>
-                          <a:stretch>
-                            <a:fillRect/>
-                          </a:stretch>
-                        </pic:blipFill>
-                        <pic:spPr bwMode="auto">
-                          <a:xfrm>
-                            <a:off x="3707639" y="3721659"/>
-                            <a:ext cx="1020601" cy="1171306"/>
+                      <wps:wsp>
+                        <wps:cNvPr id="1306931470" name="Hexagone 1306931470"/>
+                        <wps:cNvSpPr/>
+                        <wps:spPr>
+                          <a:xfrm rot="5400000">
+                            <a:off x="2651566" y="3797838"/>
+                            <a:ext cx="1094260" cy="943208"/>
                           </a:xfrm>
-                          <a:prstGeom prst="rect">
+                          <a:prstGeom prst="hexagon">
                             <a:avLst/>
                           </a:prstGeom>
-                          <a:noFill/>
+                          <a:solidFill>
+                            <a:schemeClr val="bg1"/>
+                          </a:solidFill>
                           <a:ln>
-                            <a:noFill/>
+                            <a:solidFill>
+                              <a:schemeClr val="tx1"/>
+                            </a:solidFill>
                           </a:ln>
-                        </pic:spPr>
-                      </pic:pic>
-                      <pic:pic xmlns:pic="http://schemas.openxmlformats.org/drawingml/2006/picture">
-                        <pic:nvPicPr>
-                          <pic:cNvPr id="2117455945" name="Image 2117455945" descr="Une image contenant capture d’écran, Caractère coloré, créativité&#10;&#10;Description générée automatiquement"/>
-                          <pic:cNvPicPr>
-                            <a:picLocks noChangeAspect="1"/>
-                          </pic:cNvPicPr>
-                        </pic:nvPicPr>
-                        <pic:blipFill>
-                          <a:blip r:embed="rId9" cstate="print">
-                            <a:extLst>
-                              <a:ext uri="{BEBA8EAE-BF5A-486C-A8C5-ECC9F3942E4B}">
-                                <a14:imgProps xmlns:a14="http://schemas.microsoft.com/office/drawing/2010/main">
-                                  <a14:imgLayer r:embed="rId10">
-                                    <a14:imgEffect>
-                                      <a14:backgroundRemoval t="3245" b="96072" l="2933" r="94135">
-                                        <a14:foregroundMark x1="33822" y1="19983" x2="33822" y2="19983"/>
-                                        <a14:foregroundMark x1="51906" y1="12212" x2="51906" y2="12212"/>
-                                        <a14:foregroundMark x1="47801" y1="7173" x2="47801" y2="7173"/>
-                                        <a14:foregroundMark x1="47116" y1="15201" x2="47116" y2="15201"/>
-                                        <a14:foregroundMark x1="49169" y1="9223" x2="49169" y2="9223"/>
-                                        <a14:foregroundMark x1="64125" y1="15457" x2="64125" y2="15457"/>
-                                        <a14:foregroundMark x1="67937" y1="44919" x2="67937" y2="44919"/>
-                                        <a14:foregroundMark x1="66178" y1="58070" x2="66178" y2="58070"/>
-                                        <a14:foregroundMark x1="58358" y1="64304" x2="58358" y2="64304"/>
-                                        <a14:foregroundMark x1="65494" y1="53288" x2="65494" y2="53288"/>
-                                        <a14:foregroundMark x1="56989" y1="38685" x2="56989" y2="38685"/>
-                                        <a14:foregroundMark x1="60411" y1="30914" x2="60411" y2="30914"/>
-                                        <a14:foregroundMark x1="72727" y1="29206" x2="72727" y2="29206"/>
-                                        <a14:foregroundMark x1="74096" y1="57131" x2="74096" y2="57131"/>
-                                        <a14:foregroundMark x1="47116" y1="67549" x2="47116" y2="67549"/>
-                                        <a14:foregroundMark x1="18084" y1="68745" x2="18084" y2="68745"/>
-                                        <a14:foregroundMark x1="21799" y1="71734" x2="21799" y2="71734"/>
-                                        <a14:foregroundMark x1="18084" y1="74125" x2="18084" y2="74125"/>
-                                        <a14:foregroundMark x1="20821" y1="71136" x2="20821" y2="71136"/>
-                                        <a14:foregroundMark x1="11632" y1="69342" x2="11632" y2="69342"/>
-                                        <a14:foregroundMark x1="15347" y1="71734" x2="15347" y2="71734"/>
-                                        <a14:foregroundMark x1="20821" y1="73783" x2="20821" y2="73783"/>
-                                        <a14:foregroundMark x1="25904" y1="76772" x2="25904" y2="76772"/>
-                                        <a14:foregroundMark x1="29032" y1="79163" x2="29032" y2="79163"/>
-                                        <a14:foregroundMark x1="40567" y1="81810" x2="40567" y2="81810"/>
-                                        <a14:foregroundMark x1="55621" y1="66695" x2="55621" y2="66695"/>
-                                        <a14:foregroundMark x1="60411" y1="61315" x2="60411" y2="61315"/>
-                                        <a14:foregroundMark x1="47116" y1="15201" x2="47116" y2="15201"/>
-                                        <a14:foregroundMark x1="34506" y1="16652" x2="34506" y2="16652"/>
-                                        <a14:foregroundMark x1="17107" y1="34244" x2="17107" y2="34244"/>
-                                        <a14:foregroundMark x1="18475" y1="52690" x2="18475" y2="52690"/>
-                                        <a14:foregroundMark x1="26295" y1="71990" x2="26295" y2="71990"/>
-                                        <a14:foregroundMark x1="67253" y1="63365" x2="67253" y2="63365"/>
-                                        <a14:foregroundMark x1="72043" y1="57131" x2="72043" y2="57131"/>
-                                        <a14:foregroundMark x1="77810" y1="31512" x2="77810" y2="31512"/>
-                                        <a14:foregroundMark x1="78495" y1="30060" x2="78495" y2="30060"/>
-                                        <a14:foregroundMark x1="78201" y1="28608" x2="78201" y2="28608"/>
-                                        <a14:foregroundMark x1="75464" y1="27412" x2="75464" y2="27412"/>
-                                        <a14:foregroundMark x1="75758" y1="30060" x2="75758" y2="30060"/>
-                                        <a14:foregroundMark x1="79570" y1="32707" x2="79570" y2="32707"/>
-                                        <a14:foregroundMark x1="71652" y1="60717" x2="71652" y2="60717"/>
-                                        <a14:foregroundMark x1="75073" y1="60974" x2="75073" y2="60974"/>
-                                        <a14:foregroundMark x1="79179" y1="60974" x2="79179" y2="60974"/>
-                                        <a14:foregroundMark x1="74096" y1="62511" x2="74096" y2="62511"/>
-                                        <a14:foregroundMark x1="70283" y1="60974" x2="70283" y2="60974"/>
-                                        <a14:foregroundMark x1="75464" y1="64560" x2="75464" y2="64560"/>
-                                        <a14:foregroundMark x1="57380" y1="82750" x2="57380" y2="82750"/>
-                                        <a14:foregroundMark x1="50147" y1="81213" x2="50147" y2="81213"/>
-                                        <a14:foregroundMark x1="51222" y1="81213" x2="51222" y2="81213"/>
-                                        <a14:foregroundMark x1="57771" y1="38258" x2="57771" y2="38258"/>
-                                        <a14:foregroundMark x1="57967" y1="38087" x2="57967" y2="38087"/>
-                                        <a14:foregroundMark x1="54252" y1="40564" x2="54252" y2="40564"/>
-                                        <a14:foregroundMark x1="30499" y1="65073" x2="30499" y2="65073"/>
-                                        <a14:foregroundMark x1="46725" y1="16994" x2="46725" y2="16994"/>
-                                        <a14:foregroundMark x1="46530" y1="16994" x2="46530" y2="16994"/>
-                                        <a14:foregroundMark x1="45552" y1="15542" x2="45552" y2="15542"/>
-                                        <a14:foregroundMark x1="45064" y1="16823" x2="45064" y2="16823"/>
-                                        <a14:foregroundMark x1="45748" y1="18190" x2="45748" y2="18190"/>
-                                        <a14:foregroundMark x1="49560" y1="18190" x2="49560" y2="18190"/>
-                                        <a14:foregroundMark x1="3715" y1="27242" x2="3715" y2="27242"/>
-                                        <a14:foregroundMark x1="4888" y1="64902" x2="4888" y2="64902"/>
-                                        <a14:foregroundMark x1="35191" y1="42015" x2="35191" y2="42015"/>
-                                        <a14:foregroundMark x1="37341" y1="37660" x2="37341" y2="37660"/>
-                                        <a14:foregroundMark x1="44379" y1="36038" x2="44379" y2="36038"/>
-                                        <a14:foregroundMark x1="17889" y1="34415" x2="17889" y2="34415"/>
-                                        <a14:foregroundMark x1="14076" y1="32365" x2="14076" y2="32365"/>
-                                        <a14:foregroundMark x1="16716" y1="31512" x2="16716" y2="31512"/>
-                                        <a14:foregroundMark x1="17595" y1="32963" x2="17595" y2="32963"/>
-                                        <a14:foregroundMark x1="17889" y1="33390" x2="17889" y2="33390"/>
-                                        <a14:foregroundMark x1="17595" y1="33988" x2="17595" y2="33988"/>
-                                        <a14:foregroundMark x1="17400" y1="33988" x2="17400" y2="33988"/>
-                                        <a14:foregroundMark x1="17889" y1="33390" x2="17889" y2="33390"/>
-                                        <a14:foregroundMark x1="18084" y1="32963" x2="18084" y2="32963"/>
-                                        <a14:foregroundMark x1="18084" y1="32109" x2="18084" y2="32109"/>
-                                        <a14:foregroundMark x1="49071" y1="9052" x2="49071" y2="9052"/>
-                                        <a14:foregroundMark x1="10753" y1="33988" x2="11241" y2="55508"/>
-                                        <a14:foregroundMark x1="6061" y1="28437" x2="41447" y2="10333"/>
-                                        <a14:foregroundMark x1="41447" y1="10333" x2="59238" y2="12980"/>
-                                        <a14:foregroundMark x1="59238" y1="12980" x2="81232" y2="28010"/>
-                                        <a14:foregroundMark x1="81232" y1="28010" x2="87977" y2="41503"/>
-                                        <a14:foregroundMark x1="87977" y1="41503" x2="80938" y2="68403"/>
-                                        <a14:foregroundMark x1="80938" y1="68403" x2="69306" y2="77882"/>
-                                        <a14:foregroundMark x1="69306" y1="77882" x2="39198" y2="79932"/>
-                                        <a14:foregroundMark x1="39198" y1="79932" x2="23949" y2="70794"/>
-                                        <a14:foregroundMark x1="23949" y1="70794" x2="3128" y2="35781"/>
-                                        <a14:foregroundMark x1="3128" y1="35781" x2="6549" y2="28010"/>
-                                        <a14:foregroundMark x1="92278" y1="31085" x2="94135" y2="48079"/>
-                                        <a14:foregroundMark x1="51222" y1="92741" x2="51222" y2="92741"/>
-                                        <a14:foregroundMark x1="49560" y1="96072" x2="49560" y2="96072"/>
-                                        <a14:foregroundMark x1="49071" y1="3245" x2="49071" y2="3245"/>
-                                        <a14:backgroundMark x1="24633" y1="9650" x2="24633" y2="9650"/>
-                                        <a14:backgroundMark x1="24633" y1="9052" x2="24633" y2="9052"/>
-                                      </a14:backgroundRemoval>
-                                    </a14:imgEffect>
-                                  </a14:imgLayer>
-                                </a14:imgProps>
-                              </a:ext>
-                              <a:ext uri="{28A0092B-C50C-407E-A947-70E740481C1C}">
-                                <a14:useLocalDpi xmlns:a14="http://schemas.microsoft.com/office/drawing/2010/main" val="0"/>
-                              </a:ext>
-                            </a:extLst>
-                          </a:blip>
-                          <a:srcRect/>
-                          <a:stretch>
-                            <a:fillRect/>
-                          </a:stretch>
-                        </pic:blipFill>
-                        <pic:spPr bwMode="auto">
-                          <a:xfrm>
-                            <a:off x="1645732" y="3686855"/>
-                            <a:ext cx="1019388" cy="1171081"/>
+                        </wps:spPr>
+                        <wps:style>
+                          <a:lnRef idx="2">
+                            <a:schemeClr val="accent1">
+                              <a:shade val="50000"/>
+                            </a:schemeClr>
+                          </a:lnRef>
+                          <a:fillRef idx="1">
+                            <a:schemeClr val="accent1"/>
+                          </a:fillRef>
+                          <a:effectRef idx="0">
+                            <a:schemeClr val="accent1"/>
+                          </a:effectRef>
+                          <a:fontRef idx="minor">
+                            <a:schemeClr val="lt1"/>
+                          </a:fontRef>
+                        </wps:style>
+                        <wps:bodyPr rot="0" spcFirstLastPara="0" vertOverflow="overflow" horzOverflow="overflow" vert="horz" wrap="square" lIns="91440" tIns="45720" rIns="91440" bIns="45720" numCol="1" spcCol="0" rtlCol="0" fromWordArt="0" anchor="ctr" anchorCtr="0" forceAA="0" compatLnSpc="1">
+                          <a:prstTxWarp prst="textNoShape">
+                            <a:avLst/>
+                          </a:prstTxWarp>
+                          <a:noAutofit/>
+                        </wps:bodyPr>
+                      </wps:wsp>
+                      <wps:wsp>
+                        <wps:cNvPr id="901070095" name="Hexagone 901070095"/>
+                        <wps:cNvSpPr/>
+                        <wps:spPr>
+                          <a:xfrm rot="5400000">
+                            <a:off x="6265890" y="2915068"/>
+                            <a:ext cx="1060450" cy="913765"/>
                           </a:xfrm>
-                          <a:prstGeom prst="rect">
+                          <a:prstGeom prst="hexagon">
                             <a:avLst/>
                           </a:prstGeom>
-                          <a:noFill/>
+                          <a:solidFill>
+                            <a:schemeClr val="bg1"/>
+                          </a:solidFill>
                           <a:ln>
-                            <a:noFill/>
+                            <a:solidFill>
+                              <a:schemeClr val="tx1"/>
+                            </a:solidFill>
                           </a:ln>
-                        </pic:spPr>
-                      </pic:pic>
+                        </wps:spPr>
+                        <wps:style>
+                          <a:lnRef idx="2">
+                            <a:schemeClr val="accent1">
+                              <a:shade val="50000"/>
+                            </a:schemeClr>
+                          </a:lnRef>
+                          <a:fillRef idx="1">
+                            <a:schemeClr val="accent1"/>
+                          </a:fillRef>
+                          <a:effectRef idx="0">
+                            <a:schemeClr val="accent1"/>
+                          </a:effectRef>
+                          <a:fontRef idx="minor">
+                            <a:schemeClr val="lt1"/>
+                          </a:fontRef>
+                        </wps:style>
+                        <wps:bodyPr rot="0" spcFirstLastPara="0" vert="horz" wrap="square" lIns="91440" tIns="45720" rIns="91440" bIns="45720" numCol="1" spcCol="0" rtlCol="0" fromWordArt="0" anchor="ctr" anchorCtr="0" forceAA="0" compatLnSpc="1">
+                          <a:prstTxWarp prst="textNoShape">
+                            <a:avLst/>
+                          </a:prstTxWarp>
+                          <a:noAutofit/>
+                        </wps:bodyPr>
+                      </wps:wsp>
+                      <wps:wsp>
+                        <wps:cNvPr id="558161001" name="Hexagone 558161001"/>
+                        <wps:cNvSpPr/>
+                        <wps:spPr>
+                          <a:xfrm rot="5400000">
+                            <a:off x="1612601" y="1989363"/>
+                            <a:ext cx="1094105" cy="942975"/>
+                          </a:xfrm>
+                          <a:prstGeom prst="hexagon">
+                            <a:avLst/>
+                          </a:prstGeom>
+                          <a:solidFill>
+                            <a:schemeClr val="bg1"/>
+                          </a:solidFill>
+                          <a:ln>
+                            <a:solidFill>
+                              <a:schemeClr val="tx1"/>
+                            </a:solidFill>
+                          </a:ln>
+                        </wps:spPr>
+                        <wps:style>
+                          <a:lnRef idx="2">
+                            <a:schemeClr val="accent1">
+                              <a:shade val="50000"/>
+                            </a:schemeClr>
+                          </a:lnRef>
+                          <a:fillRef idx="1">
+                            <a:schemeClr val="accent1"/>
+                          </a:fillRef>
+                          <a:effectRef idx="0">
+                            <a:schemeClr val="accent1"/>
+                          </a:effectRef>
+                          <a:fontRef idx="minor">
+                            <a:schemeClr val="lt1"/>
+                          </a:fontRef>
+                        </wps:style>
+                        <wps:bodyPr rot="0" spcFirstLastPara="0" vert="horz" wrap="square" lIns="91440" tIns="45720" rIns="91440" bIns="45720" numCol="1" spcCol="0" rtlCol="0" fromWordArt="0" anchor="ctr" anchorCtr="0" forceAA="0" compatLnSpc="1">
+                          <a:prstTxWarp prst="textNoShape">
+                            <a:avLst/>
+                          </a:prstTxWarp>
+                          <a:noAutofit/>
+                        </wps:bodyPr>
+                      </wps:wsp>
                     </wpc:wpc>
                   </a:graphicData>
                 </a:graphic>
@@ -763,7 +620,7 @@
           </mc:Choice>
           <mc:Fallback>
             <w:pict>
-              <v:group w14:anchorId="2D583C31" id="Zone de dessin 1" o:spid="_x0000_s1026" editas="canvas" style="width:585.45pt;height:540.65pt;mso-position-horizontal-relative:char;mso-position-vertical-relative:line" coordsize="74352,68662" o:gfxdata="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">
+              <v:group w14:anchorId="0E6DD59E" id="Zone de dessin 1" o:spid="_x0000_s1026" editas="canvas" style="width:664pt;height:613.2pt;mso-position-horizontal-relative:char;mso-position-vertical-relative:line" coordsize="84328,77870" o:gfxdata="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